<commit_message>
se actualiza docx test-NicoM
</commit_message>
<xml_diff>
--- a/alumnos/NicolasM/Test-NicoM.docx
+++ b/alumnos/NicolasM/Test-NicoM.docx
@@ -6,11 +6,11 @@
       <w:tblPr>
         <w:tblStyle w:val="Tablaconcuadrcula"/>
         <w:tblpPr w:leftFromText="141" w:rightFromText="141" w:horzAnchor="margin" w:tblpXSpec="center" w:tblpY="-840"/>
-        <w:tblW w:w="10348" w:type="dxa"/>
+        <w:tblW w:w="10011" w:type="dxa"/>
         <w:tblLook w:val="04A0" w:firstRow="1" w:lastRow="0" w:firstColumn="1" w:lastColumn="0" w:noHBand="0" w:noVBand="1"/>
       </w:tblPr>
       <w:tblGrid>
-        <w:gridCol w:w="2835"/>
+        <w:gridCol w:w="2498"/>
         <w:gridCol w:w="7513"/>
       </w:tblGrid>
       <w:tr>
@@ -19,7 +19,7 @@
         </w:trPr>
         <w:tc>
           <w:tcPr>
-            <w:tcW w:w="2835" w:type="dxa"/>
+            <w:tcW w:w="2498" w:type="dxa"/>
           </w:tcPr>
           <w:p>
             <w:pPr>
@@ -53,7 +53,7 @@
         </w:trPr>
         <w:tc>
           <w:tcPr>
-            <w:tcW w:w="2835" w:type="dxa"/>
+            <w:tcW w:w="2498" w:type="dxa"/>
           </w:tcPr>
           <w:p/>
           <w:p>
@@ -96,7 +96,7 @@
         </w:trPr>
         <w:tc>
           <w:tcPr>
-            <w:tcW w:w="2835" w:type="dxa"/>
+            <w:tcW w:w="2498" w:type="dxa"/>
           </w:tcPr>
           <w:p/>
           <w:p>
@@ -224,7 +224,7 @@
         </w:trPr>
         <w:tc>
           <w:tcPr>
-            <w:tcW w:w="2835" w:type="dxa"/>
+            <w:tcW w:w="2498" w:type="dxa"/>
           </w:tcPr>
           <w:p/>
           <w:p>
@@ -264,7 +264,7 @@
         </w:trPr>
         <w:tc>
           <w:tcPr>
-            <w:tcW w:w="2835" w:type="dxa"/>
+            <w:tcW w:w="2498" w:type="dxa"/>
           </w:tcPr>
           <w:p/>
           <w:p>
@@ -411,7 +411,6 @@
     </w:p>
     <w:p/>
     <w:p>
-      <w:bookmarkStart w:id="0" w:name="_GoBack"/>
       <w:r>
         <w:rPr>
           <w:noProof/>
@@ -459,8 +458,611 @@
           </wp:inline>
         </w:drawing>
       </w:r>
-      <w:bookmarkEnd w:id="0"/>
     </w:p>
+    <w:p/>
+    <w:p/>
+    <w:p/>
+    <w:p/>
+    <w:p/>
+    <w:p/>
+    <w:p/>
+    <w:tbl>
+      <w:tblPr>
+        <w:tblStyle w:val="Tablaconcuadrcula"/>
+        <w:tblW w:w="9953" w:type="dxa"/>
+        <w:tblInd w:w="-318" w:type="dxa"/>
+        <w:tblLook w:val="04A0" w:firstRow="1" w:lastRow="0" w:firstColumn="1" w:lastColumn="0" w:noHBand="0" w:noVBand="1"/>
+      </w:tblPr>
+      <w:tblGrid>
+        <w:gridCol w:w="2269"/>
+        <w:gridCol w:w="7684"/>
+      </w:tblGrid>
+      <w:tr>
+        <w:trPr>
+          <w:trHeight w:val="626"/>
+        </w:trPr>
+        <w:tc>
+          <w:tcPr>
+            <w:tcW w:w="2269" w:type="dxa"/>
+          </w:tcPr>
+          <w:p>
+            <w:r>
+              <w:lastRenderedPageBreak/>
+              <w:t xml:space="preserve">              </w:t>
+            </w:r>
+          </w:p>
+          <w:p>
+            <w:r>
+              <w:t xml:space="preserve">               Titulo</w:t>
+            </w:r>
+          </w:p>
+        </w:tc>
+        <w:tc>
+          <w:tcPr>
+            <w:tcW w:w="7684" w:type="dxa"/>
+          </w:tcPr>
+          <w:p>
+            <w:pPr>
+              <w:tabs>
+                <w:tab w:val="left" w:pos="2190"/>
+              </w:tabs>
+            </w:pPr>
+            <w:r>
+              <w:tab/>
+            </w:r>
+          </w:p>
+          <w:p>
+            <w:pPr>
+              <w:tabs>
+                <w:tab w:val="left" w:pos="2190"/>
+              </w:tabs>
+            </w:pPr>
+            <w:r>
+              <w:t xml:space="preserve">                                       Caso#002: </w:t>
+            </w:r>
+            <w:proofErr w:type="spellStart"/>
+            <w:r>
+              <w:t>Boton</w:t>
+            </w:r>
+            <w:proofErr w:type="spellEnd"/>
+            <w:r>
+              <w:t xml:space="preserve"> </w:t>
+            </w:r>
+            <w:proofErr w:type="spellStart"/>
+            <w:r>
+              <w:t>Cruises</w:t>
+            </w:r>
+            <w:proofErr w:type="spellEnd"/>
+            <w:r>
+              <w:t xml:space="preserve"> redirige al Home</w:t>
+            </w:r>
+          </w:p>
+        </w:tc>
+      </w:tr>
+      <w:tr>
+        <w:trPr>
+          <w:trHeight w:val="1067"/>
+        </w:trPr>
+        <w:tc>
+          <w:tcPr>
+            <w:tcW w:w="2269" w:type="dxa"/>
+          </w:tcPr>
+          <w:p>
+            <w:pPr>
+              <w:jc w:val="center"/>
+            </w:pPr>
+          </w:p>
+          <w:p>
+            <w:pPr>
+              <w:jc w:val="center"/>
+            </w:pPr>
+            <w:r>
+              <w:t>Descripción</w:t>
+            </w:r>
+          </w:p>
+        </w:tc>
+        <w:tc>
+          <w:tcPr>
+            <w:tcW w:w="7684" w:type="dxa"/>
+          </w:tcPr>
+          <w:p>
+            <w:r>
+              <w:t xml:space="preserve">Al ingresar a la </w:t>
+            </w:r>
+            <w:proofErr w:type="spellStart"/>
+            <w:r>
+              <w:t>pagina</w:t>
+            </w:r>
+            <w:proofErr w:type="spellEnd"/>
+            <w:r>
+              <w:t xml:space="preserve"> </w:t>
+            </w:r>
+            <w:hyperlink r:id="rId10" w:history="1">
+              <w:r>
+                <w:rPr>
+                  <w:rStyle w:val="Hipervnculo"/>
+                </w:rPr>
+                <w:t>https://demo.guru99.com/test/newtours/index.php</w:t>
+              </w:r>
+            </w:hyperlink>
+            <w:r>
+              <w:t xml:space="preserve"> </w:t>
+            </w:r>
+          </w:p>
+          <w:p>
+            <w:r>
+              <w:t xml:space="preserve">Y al </w:t>
+            </w:r>
+            <w:proofErr w:type="spellStart"/>
+            <w:r>
+              <w:t>clickear</w:t>
+            </w:r>
+            <w:proofErr w:type="spellEnd"/>
+            <w:r>
+              <w:t xml:space="preserve"> sobre el botón </w:t>
+            </w:r>
+            <w:proofErr w:type="spellStart"/>
+            <w:r>
+              <w:t>cruises</w:t>
+            </w:r>
+            <w:proofErr w:type="spellEnd"/>
+            <w:r>
+              <w:t xml:space="preserve"> (margen izquierdo</w:t>
+            </w:r>
+            <w:proofErr w:type="gramStart"/>
+            <w:r>
+              <w:t>) ,</w:t>
+            </w:r>
+            <w:proofErr w:type="gramEnd"/>
+            <w:r>
+              <w:t xml:space="preserve"> redirige al home.</w:t>
+            </w:r>
+          </w:p>
+        </w:tc>
+      </w:tr>
+      <w:tr>
+        <w:trPr>
+          <w:trHeight w:val="1007"/>
+        </w:trPr>
+        <w:tc>
+          <w:tcPr>
+            <w:tcW w:w="2269" w:type="dxa"/>
+          </w:tcPr>
+          <w:p>
+            <w:pPr>
+              <w:jc w:val="center"/>
+            </w:pPr>
+          </w:p>
+          <w:p>
+            <w:pPr>
+              <w:jc w:val="center"/>
+            </w:pPr>
+            <w:r>
+              <w:t>Pasos</w:t>
+            </w:r>
+          </w:p>
+        </w:tc>
+        <w:tc>
+          <w:tcPr>
+            <w:tcW w:w="7684" w:type="dxa"/>
+          </w:tcPr>
+          <w:p>
+            <w:pPr>
+              <w:pStyle w:val="Prrafodelista"/>
+              <w:numPr>
+                <w:ilvl w:val="0"/>
+                <w:numId w:val="3"/>
+              </w:numPr>
+              <w:tabs>
+                <w:tab w:val="left" w:pos="1275"/>
+              </w:tabs>
+            </w:pPr>
+            <w:r>
+              <w:t xml:space="preserve">Ir a página </w:t>
+            </w:r>
+            <w:hyperlink r:id="rId11" w:history="1">
+              <w:r>
+                <w:rPr>
+                  <w:rStyle w:val="Hipervnculo"/>
+                </w:rPr>
+                <w:t>https://demo.guru99.com/test/newtours/index.php</w:t>
+              </w:r>
+            </w:hyperlink>
+            <w:r>
+              <w:t>.</w:t>
+            </w:r>
+          </w:p>
+          <w:p>
+            <w:pPr>
+              <w:pStyle w:val="Prrafodelista"/>
+              <w:numPr>
+                <w:ilvl w:val="0"/>
+                <w:numId w:val="3"/>
+              </w:numPr>
+              <w:tabs>
+                <w:tab w:val="left" w:pos="1275"/>
+              </w:tabs>
+            </w:pPr>
+            <w:r>
+              <w:t xml:space="preserve">Hacer </w:t>
+            </w:r>
+            <w:proofErr w:type="spellStart"/>
+            <w:r>
+              <w:t>click</w:t>
+            </w:r>
+            <w:proofErr w:type="spellEnd"/>
+            <w:r>
+              <w:t xml:space="preserve"> sobre el botón </w:t>
+            </w:r>
+            <w:proofErr w:type="spellStart"/>
+            <w:r>
+              <w:t>cruises</w:t>
+            </w:r>
+            <w:proofErr w:type="spellEnd"/>
+            <w:r>
+              <w:t xml:space="preserve"> (margen izquierdo).</w:t>
+            </w:r>
+          </w:p>
+          <w:p>
+            <w:pPr>
+              <w:pStyle w:val="Prrafodelista"/>
+              <w:numPr>
+                <w:ilvl w:val="0"/>
+                <w:numId w:val="3"/>
+              </w:numPr>
+              <w:tabs>
+                <w:tab w:val="left" w:pos="1275"/>
+              </w:tabs>
+            </w:pPr>
+            <w:r>
+              <w:t>Redirige pantalla al home.</w:t>
+            </w:r>
+          </w:p>
+        </w:tc>
+      </w:tr>
+      <w:tr>
+        <w:trPr>
+          <w:trHeight w:val="676"/>
+        </w:trPr>
+        <w:tc>
+          <w:tcPr>
+            <w:tcW w:w="2269" w:type="dxa"/>
+          </w:tcPr>
+          <w:p>
+            <w:pPr>
+              <w:jc w:val="center"/>
+            </w:pPr>
+          </w:p>
+          <w:p>
+            <w:pPr>
+              <w:jc w:val="center"/>
+            </w:pPr>
+            <w:r>
+              <w:t>Resultado Esperado</w:t>
+            </w:r>
+          </w:p>
+        </w:tc>
+        <w:tc>
+          <w:tcPr>
+            <w:tcW w:w="7684" w:type="dxa"/>
+          </w:tcPr>
+          <w:p>
+            <w:r>
+              <w:t xml:space="preserve"> Al realizar </w:t>
+            </w:r>
+            <w:proofErr w:type="spellStart"/>
+            <w:r>
+              <w:t>click</w:t>
+            </w:r>
+            <w:proofErr w:type="spellEnd"/>
+            <w:r>
+              <w:t xml:space="preserve"> debe redirigir a pantalla de </w:t>
+            </w:r>
+            <w:proofErr w:type="spellStart"/>
+            <w:r>
+              <w:t>cruises</w:t>
+            </w:r>
+            <w:proofErr w:type="spellEnd"/>
+            <w:r>
+              <w:t xml:space="preserve"> y redirige al home</w:t>
+            </w:r>
+          </w:p>
+        </w:tc>
+      </w:tr>
+      <w:tr>
+        <w:trPr>
+          <w:trHeight w:val="1067"/>
+        </w:trPr>
+        <w:tc>
+          <w:tcPr>
+            <w:tcW w:w="2269" w:type="dxa"/>
+          </w:tcPr>
+          <w:p>
+            <w:pPr>
+              <w:jc w:val="center"/>
+            </w:pPr>
+          </w:p>
+          <w:p>
+            <w:pPr>
+              <w:jc w:val="center"/>
+            </w:pPr>
+            <w:r>
+              <w:t>Resultado Obtenido</w:t>
+            </w:r>
+          </w:p>
+        </w:tc>
+        <w:tc>
+          <w:tcPr>
+            <w:tcW w:w="7684" w:type="dxa"/>
+          </w:tcPr>
+          <w:p>
+            <w:r>
+              <w:t xml:space="preserve">Al hacer </w:t>
+            </w:r>
+            <w:proofErr w:type="spellStart"/>
+            <w:r>
+              <w:t>click</w:t>
+            </w:r>
+            <w:proofErr w:type="spellEnd"/>
+            <w:r>
+              <w:t xml:space="preserve"> redirige  la pantalla home</w:t>
+            </w:r>
+          </w:p>
+        </w:tc>
+      </w:tr>
+    </w:tbl>
+    <w:p/>
+    <w:p>
+      <w:r>
+        <w:rPr>
+          <w:noProof/>
+          <w:lang w:eastAsia="es-AR"/>
+        </w:rPr>
+        <w:drawing>
+          <wp:inline distT="0" distB="0" distL="0" distR="0" wp14:anchorId="1A9E6CF8" wp14:editId="4AC738E4">
+            <wp:extent cx="5400040" cy="3048635"/>
+            <wp:effectExtent l="0" t="0" r="0" b="0"/>
+            <wp:docPr id="4" name="0 Imagen"/>
+            <wp:cNvGraphicFramePr>
+              <a:graphicFrameLocks xmlns:a="http://schemas.openxmlformats.org/drawingml/2006/main" noChangeAspect="1"/>
+            </wp:cNvGraphicFramePr>
+            <a:graphic xmlns:a="http://schemas.openxmlformats.org/drawingml/2006/main">
+              <a:graphicData uri="http://schemas.openxmlformats.org/drawingml/2006/picture">
+                <pic:pic xmlns:pic="http://schemas.openxmlformats.org/drawingml/2006/picture">
+                  <pic:nvPicPr>
+                    <pic:cNvPr id="0" name="002.1.png"/>
+                    <pic:cNvPicPr/>
+                  </pic:nvPicPr>
+                  <pic:blipFill>
+                    <a:blip r:embed="rId12" cstate="print">
+                      <a:extLst>
+                        <a:ext uri="{28A0092B-C50C-407E-A947-70E740481C1C}">
+                          <a14:useLocalDpi xmlns:a14="http://schemas.microsoft.com/office/drawing/2010/main" val="0"/>
+                        </a:ext>
+                      </a:extLst>
+                    </a:blip>
+                    <a:stretch>
+                      <a:fillRect/>
+                    </a:stretch>
+                  </pic:blipFill>
+                  <pic:spPr>
+                    <a:xfrm>
+                      <a:off x="0" y="0"/>
+                      <a:ext cx="5400040" cy="3048635"/>
+                    </a:xfrm>
+                    <a:prstGeom prst="rect">
+                      <a:avLst/>
+                    </a:prstGeom>
+                  </pic:spPr>
+                </pic:pic>
+              </a:graphicData>
+            </a:graphic>
+          </wp:inline>
+        </w:drawing>
+      </w:r>
+    </w:p>
+    <w:p/>
+    <w:p/>
+    <w:p/>
+    <w:p/>
+    <w:p/>
+    <w:p/>
+    <w:p/>
+    <w:p/>
+    <w:tbl>
+      <w:tblPr>
+        <w:tblStyle w:val="Tablaconcuadrcula"/>
+        <w:tblW w:w="9953" w:type="dxa"/>
+        <w:tblInd w:w="-318" w:type="dxa"/>
+        <w:tblLook w:val="04A0" w:firstRow="1" w:lastRow="0" w:firstColumn="1" w:lastColumn="0" w:noHBand="0" w:noVBand="1"/>
+      </w:tblPr>
+      <w:tblGrid>
+        <w:gridCol w:w="2269"/>
+        <w:gridCol w:w="7684"/>
+      </w:tblGrid>
+      <w:tr>
+        <w:trPr>
+          <w:trHeight w:val="626"/>
+        </w:trPr>
+        <w:tc>
+          <w:tcPr>
+            <w:tcW w:w="2269" w:type="dxa"/>
+          </w:tcPr>
+          <w:p>
+            <w:r>
+              <w:lastRenderedPageBreak/>
+              <w:t xml:space="preserve">              </w:t>
+            </w:r>
+          </w:p>
+          <w:p>
+            <w:r>
+              <w:t xml:space="preserve">               Titulo</w:t>
+            </w:r>
+          </w:p>
+        </w:tc>
+        <w:tc>
+          <w:tcPr>
+            <w:tcW w:w="7684" w:type="dxa"/>
+          </w:tcPr>
+          <w:p>
+            <w:pPr>
+              <w:tabs>
+                <w:tab w:val="left" w:pos="2190"/>
+              </w:tabs>
+            </w:pPr>
+            <w:r>
+              <w:tab/>
+            </w:r>
+          </w:p>
+          <w:p>
+            <w:pPr>
+              <w:tabs>
+                <w:tab w:val="left" w:pos="2190"/>
+              </w:tabs>
+            </w:pPr>
+            <w:r>
+              <w:t xml:space="preserve">                                       </w:t>
+            </w:r>
+            <w:r>
+              <w:t>Caso#003</w:t>
+            </w:r>
+            <w:r>
+              <w:t>:</w:t>
+            </w:r>
+            <w:bookmarkStart w:id="0" w:name="_GoBack"/>
+            <w:bookmarkEnd w:id="0"/>
+          </w:p>
+        </w:tc>
+      </w:tr>
+      <w:tr>
+        <w:trPr>
+          <w:trHeight w:val="1067"/>
+        </w:trPr>
+        <w:tc>
+          <w:tcPr>
+            <w:tcW w:w="2269" w:type="dxa"/>
+          </w:tcPr>
+          <w:p>
+            <w:pPr>
+              <w:jc w:val="center"/>
+            </w:pPr>
+          </w:p>
+          <w:p>
+            <w:pPr>
+              <w:jc w:val="center"/>
+            </w:pPr>
+            <w:r>
+              <w:t>Descripción</w:t>
+            </w:r>
+          </w:p>
+        </w:tc>
+        <w:tc>
+          <w:tcPr>
+            <w:tcW w:w="7684" w:type="dxa"/>
+          </w:tcPr>
+          <w:p/>
+        </w:tc>
+      </w:tr>
+      <w:tr>
+        <w:trPr>
+          <w:trHeight w:val="1007"/>
+        </w:trPr>
+        <w:tc>
+          <w:tcPr>
+            <w:tcW w:w="2269" w:type="dxa"/>
+          </w:tcPr>
+          <w:p>
+            <w:pPr>
+              <w:jc w:val="center"/>
+            </w:pPr>
+          </w:p>
+          <w:p>
+            <w:pPr>
+              <w:jc w:val="center"/>
+            </w:pPr>
+            <w:r>
+              <w:t>Pasos</w:t>
+            </w:r>
+          </w:p>
+        </w:tc>
+        <w:tc>
+          <w:tcPr>
+            <w:tcW w:w="7684" w:type="dxa"/>
+          </w:tcPr>
+          <w:p>
+            <w:pPr>
+              <w:tabs>
+                <w:tab w:val="left" w:pos="1275"/>
+              </w:tabs>
+              <w:ind w:left="360"/>
+            </w:pPr>
+          </w:p>
+        </w:tc>
+      </w:tr>
+      <w:tr>
+        <w:trPr>
+          <w:trHeight w:val="676"/>
+        </w:trPr>
+        <w:tc>
+          <w:tcPr>
+            <w:tcW w:w="2269" w:type="dxa"/>
+          </w:tcPr>
+          <w:p>
+            <w:pPr>
+              <w:jc w:val="center"/>
+            </w:pPr>
+          </w:p>
+          <w:p>
+            <w:pPr>
+              <w:jc w:val="center"/>
+            </w:pPr>
+            <w:r>
+              <w:t>Resultado Esperado</w:t>
+            </w:r>
+          </w:p>
+        </w:tc>
+        <w:tc>
+          <w:tcPr>
+            <w:tcW w:w="7684" w:type="dxa"/>
+          </w:tcPr>
+          <w:p>
+            <w:r>
+              <w:t xml:space="preserve"> </w:t>
+            </w:r>
+          </w:p>
+        </w:tc>
+      </w:tr>
+      <w:tr>
+        <w:trPr>
+          <w:trHeight w:val="1067"/>
+        </w:trPr>
+        <w:tc>
+          <w:tcPr>
+            <w:tcW w:w="2269" w:type="dxa"/>
+          </w:tcPr>
+          <w:p>
+            <w:pPr>
+              <w:jc w:val="center"/>
+            </w:pPr>
+          </w:p>
+          <w:p>
+            <w:pPr>
+              <w:jc w:val="center"/>
+            </w:pPr>
+            <w:r>
+              <w:t>Resultado Obtenido</w:t>
+            </w:r>
+          </w:p>
+        </w:tc>
+        <w:tc>
+          <w:tcPr>
+            <w:tcW w:w="7684" w:type="dxa"/>
+          </w:tcPr>
+          <w:p/>
+        </w:tc>
+      </w:tr>
+    </w:tbl>
+    <w:p/>
     <w:sectPr>
       <w:pgSz w:w="11906" w:h="16838"/>
       <w:pgMar w:top="1417" w:right="1701" w:bottom="1417" w:left="1701" w:header="708" w:footer="708" w:gutter="0"/>
@@ -474,6 +1076,264 @@
 <file path=word/numbering.xml><?xml version="1.0" encoding="utf-8"?>
 <w:numbering xmlns:wpc="http://schemas.microsoft.com/office/word/2010/wordprocessingCanvas" xmlns:mc="http://schemas.openxmlformats.org/markup-compatibility/2006" xmlns:o="urn:schemas-microsoft-com:office:office" xmlns:r="http://schemas.openxmlformats.org/officeDocument/2006/relationships" xmlns:m="http://schemas.openxmlformats.org/officeDocument/2006/math" xmlns:v="urn:schemas-microsoft-com:vml" xmlns:wp14="http://schemas.microsoft.com/office/word/2010/wordprocessingDrawing" xmlns:wp="http://schemas.openxmlformats.org/drawingml/2006/wordprocessingDrawing" xmlns:w10="urn:schemas-microsoft-com:office:word" xmlns:w="http://schemas.openxmlformats.org/wordprocessingml/2006/main" xmlns:w14="http://schemas.microsoft.com/office/word/2010/wordml" xmlns:wpg="http://schemas.microsoft.com/office/word/2010/wordprocessingGroup" xmlns:wpi="http://schemas.microsoft.com/office/word/2010/wordprocessingInk" xmlns:wne="http://schemas.microsoft.com/office/word/2006/wordml" xmlns:wps="http://schemas.microsoft.com/office/word/2010/wordprocessingShape" mc:Ignorable="w14 wp14">
   <w:abstractNum w:abstractNumId="0">
+    <w:nsid w:val="1C022C00"/>
+    <w:multiLevelType w:val="hybridMultilevel"/>
+    <w:tmpl w:val="7818C414"/>
+    <w:lvl w:ilvl="0" w:tplc="2C0A000F">
+      <w:start w:val="1"/>
+      <w:numFmt w:val="decimal"/>
+      <w:lvlText w:val="%1."/>
+      <w:lvlJc w:val="left"/>
+      <w:pPr>
+        <w:ind w:left="720" w:hanging="360"/>
+      </w:pPr>
+    </w:lvl>
+    <w:lvl w:ilvl="1" w:tplc="2C0A0019" w:tentative="1">
+      <w:start w:val="1"/>
+      <w:numFmt w:val="lowerLetter"/>
+      <w:lvlText w:val="%2."/>
+      <w:lvlJc w:val="left"/>
+      <w:pPr>
+        <w:ind w:left="1440" w:hanging="360"/>
+      </w:pPr>
+    </w:lvl>
+    <w:lvl w:ilvl="2" w:tplc="2C0A001B" w:tentative="1">
+      <w:start w:val="1"/>
+      <w:numFmt w:val="lowerRoman"/>
+      <w:lvlText w:val="%3."/>
+      <w:lvlJc w:val="right"/>
+      <w:pPr>
+        <w:ind w:left="2160" w:hanging="180"/>
+      </w:pPr>
+    </w:lvl>
+    <w:lvl w:ilvl="3" w:tplc="2C0A000F" w:tentative="1">
+      <w:start w:val="1"/>
+      <w:numFmt w:val="decimal"/>
+      <w:lvlText w:val="%4."/>
+      <w:lvlJc w:val="left"/>
+      <w:pPr>
+        <w:ind w:left="2880" w:hanging="360"/>
+      </w:pPr>
+    </w:lvl>
+    <w:lvl w:ilvl="4" w:tplc="2C0A0019" w:tentative="1">
+      <w:start w:val="1"/>
+      <w:numFmt w:val="lowerLetter"/>
+      <w:lvlText w:val="%5."/>
+      <w:lvlJc w:val="left"/>
+      <w:pPr>
+        <w:ind w:left="3600" w:hanging="360"/>
+      </w:pPr>
+    </w:lvl>
+    <w:lvl w:ilvl="5" w:tplc="2C0A001B" w:tentative="1">
+      <w:start w:val="1"/>
+      <w:numFmt w:val="lowerRoman"/>
+      <w:lvlText w:val="%6."/>
+      <w:lvlJc w:val="right"/>
+      <w:pPr>
+        <w:ind w:left="4320" w:hanging="180"/>
+      </w:pPr>
+    </w:lvl>
+    <w:lvl w:ilvl="6" w:tplc="2C0A000F" w:tentative="1">
+      <w:start w:val="1"/>
+      <w:numFmt w:val="decimal"/>
+      <w:lvlText w:val="%7."/>
+      <w:lvlJc w:val="left"/>
+      <w:pPr>
+        <w:ind w:left="5040" w:hanging="360"/>
+      </w:pPr>
+    </w:lvl>
+    <w:lvl w:ilvl="7" w:tplc="2C0A0019" w:tentative="1">
+      <w:start w:val="1"/>
+      <w:numFmt w:val="lowerLetter"/>
+      <w:lvlText w:val="%8."/>
+      <w:lvlJc w:val="left"/>
+      <w:pPr>
+        <w:ind w:left="5760" w:hanging="360"/>
+      </w:pPr>
+    </w:lvl>
+    <w:lvl w:ilvl="8" w:tplc="2C0A001B" w:tentative="1">
+      <w:start w:val="1"/>
+      <w:numFmt w:val="lowerRoman"/>
+      <w:lvlText w:val="%9."/>
+      <w:lvlJc w:val="right"/>
+      <w:pPr>
+        <w:ind w:left="6480" w:hanging="180"/>
+      </w:pPr>
+    </w:lvl>
+  </w:abstractNum>
+  <w:abstractNum w:abstractNumId="1">
+    <w:nsid w:val="59EA1EFC"/>
+    <w:multiLevelType w:val="hybridMultilevel"/>
+    <w:tmpl w:val="CE5295C4"/>
+    <w:lvl w:ilvl="0" w:tplc="2C0A000F">
+      <w:start w:val="1"/>
+      <w:numFmt w:val="decimal"/>
+      <w:lvlText w:val="%1."/>
+      <w:lvlJc w:val="left"/>
+      <w:pPr>
+        <w:ind w:left="1995" w:hanging="360"/>
+      </w:pPr>
+    </w:lvl>
+    <w:lvl w:ilvl="1" w:tplc="2C0A0019" w:tentative="1">
+      <w:start w:val="1"/>
+      <w:numFmt w:val="lowerLetter"/>
+      <w:lvlText w:val="%2."/>
+      <w:lvlJc w:val="left"/>
+      <w:pPr>
+        <w:ind w:left="2715" w:hanging="360"/>
+      </w:pPr>
+    </w:lvl>
+    <w:lvl w:ilvl="2" w:tplc="2C0A001B" w:tentative="1">
+      <w:start w:val="1"/>
+      <w:numFmt w:val="lowerRoman"/>
+      <w:lvlText w:val="%3."/>
+      <w:lvlJc w:val="right"/>
+      <w:pPr>
+        <w:ind w:left="3435" w:hanging="180"/>
+      </w:pPr>
+    </w:lvl>
+    <w:lvl w:ilvl="3" w:tplc="2C0A000F" w:tentative="1">
+      <w:start w:val="1"/>
+      <w:numFmt w:val="decimal"/>
+      <w:lvlText w:val="%4."/>
+      <w:lvlJc w:val="left"/>
+      <w:pPr>
+        <w:ind w:left="4155" w:hanging="360"/>
+      </w:pPr>
+    </w:lvl>
+    <w:lvl w:ilvl="4" w:tplc="2C0A0019" w:tentative="1">
+      <w:start w:val="1"/>
+      <w:numFmt w:val="lowerLetter"/>
+      <w:lvlText w:val="%5."/>
+      <w:lvlJc w:val="left"/>
+      <w:pPr>
+        <w:ind w:left="4875" w:hanging="360"/>
+      </w:pPr>
+    </w:lvl>
+    <w:lvl w:ilvl="5" w:tplc="2C0A001B" w:tentative="1">
+      <w:start w:val="1"/>
+      <w:numFmt w:val="lowerRoman"/>
+      <w:lvlText w:val="%6."/>
+      <w:lvlJc w:val="right"/>
+      <w:pPr>
+        <w:ind w:left="5595" w:hanging="180"/>
+      </w:pPr>
+    </w:lvl>
+    <w:lvl w:ilvl="6" w:tplc="2C0A000F" w:tentative="1">
+      <w:start w:val="1"/>
+      <w:numFmt w:val="decimal"/>
+      <w:lvlText w:val="%7."/>
+      <w:lvlJc w:val="left"/>
+      <w:pPr>
+        <w:ind w:left="6315" w:hanging="360"/>
+      </w:pPr>
+    </w:lvl>
+    <w:lvl w:ilvl="7" w:tplc="2C0A0019" w:tentative="1">
+      <w:start w:val="1"/>
+      <w:numFmt w:val="lowerLetter"/>
+      <w:lvlText w:val="%8."/>
+      <w:lvlJc w:val="left"/>
+      <w:pPr>
+        <w:ind w:left="7035" w:hanging="360"/>
+      </w:pPr>
+    </w:lvl>
+    <w:lvl w:ilvl="8" w:tplc="2C0A001B" w:tentative="1">
+      <w:start w:val="1"/>
+      <w:numFmt w:val="lowerRoman"/>
+      <w:lvlText w:val="%9."/>
+      <w:lvlJc w:val="right"/>
+      <w:pPr>
+        <w:ind w:left="7755" w:hanging="180"/>
+      </w:pPr>
+    </w:lvl>
+  </w:abstractNum>
+  <w:abstractNum w:abstractNumId="2">
+    <w:nsid w:val="66034888"/>
+    <w:multiLevelType w:val="hybridMultilevel"/>
+    <w:tmpl w:val="7818C414"/>
+    <w:lvl w:ilvl="0" w:tplc="2C0A000F">
+      <w:start w:val="1"/>
+      <w:numFmt w:val="decimal"/>
+      <w:lvlText w:val="%1."/>
+      <w:lvlJc w:val="left"/>
+      <w:pPr>
+        <w:ind w:left="720" w:hanging="360"/>
+      </w:pPr>
+    </w:lvl>
+    <w:lvl w:ilvl="1" w:tplc="2C0A0019" w:tentative="1">
+      <w:start w:val="1"/>
+      <w:numFmt w:val="lowerLetter"/>
+      <w:lvlText w:val="%2."/>
+      <w:lvlJc w:val="left"/>
+      <w:pPr>
+        <w:ind w:left="1440" w:hanging="360"/>
+      </w:pPr>
+    </w:lvl>
+    <w:lvl w:ilvl="2" w:tplc="2C0A001B" w:tentative="1">
+      <w:start w:val="1"/>
+      <w:numFmt w:val="lowerRoman"/>
+      <w:lvlText w:val="%3."/>
+      <w:lvlJc w:val="right"/>
+      <w:pPr>
+        <w:ind w:left="2160" w:hanging="180"/>
+      </w:pPr>
+    </w:lvl>
+    <w:lvl w:ilvl="3" w:tplc="2C0A000F" w:tentative="1">
+      <w:start w:val="1"/>
+      <w:numFmt w:val="decimal"/>
+      <w:lvlText w:val="%4."/>
+      <w:lvlJc w:val="left"/>
+      <w:pPr>
+        <w:ind w:left="2880" w:hanging="360"/>
+      </w:pPr>
+    </w:lvl>
+    <w:lvl w:ilvl="4" w:tplc="2C0A0019" w:tentative="1">
+      <w:start w:val="1"/>
+      <w:numFmt w:val="lowerLetter"/>
+      <w:lvlText w:val="%5."/>
+      <w:lvlJc w:val="left"/>
+      <w:pPr>
+        <w:ind w:left="3600" w:hanging="360"/>
+      </w:pPr>
+    </w:lvl>
+    <w:lvl w:ilvl="5" w:tplc="2C0A001B" w:tentative="1">
+      <w:start w:val="1"/>
+      <w:numFmt w:val="lowerRoman"/>
+      <w:lvlText w:val="%6."/>
+      <w:lvlJc w:val="right"/>
+      <w:pPr>
+        <w:ind w:left="4320" w:hanging="180"/>
+      </w:pPr>
+    </w:lvl>
+    <w:lvl w:ilvl="6" w:tplc="2C0A000F" w:tentative="1">
+      <w:start w:val="1"/>
+      <w:numFmt w:val="decimal"/>
+      <w:lvlText w:val="%7."/>
+      <w:lvlJc w:val="left"/>
+      <w:pPr>
+        <w:ind w:left="5040" w:hanging="360"/>
+      </w:pPr>
+    </w:lvl>
+    <w:lvl w:ilvl="7" w:tplc="2C0A0019" w:tentative="1">
+      <w:start w:val="1"/>
+      <w:numFmt w:val="lowerLetter"/>
+      <w:lvlText w:val="%8."/>
+      <w:lvlJc w:val="left"/>
+      <w:pPr>
+        <w:ind w:left="5760" w:hanging="360"/>
+      </w:pPr>
+    </w:lvl>
+    <w:lvl w:ilvl="8" w:tplc="2C0A001B" w:tentative="1">
+      <w:start w:val="1"/>
+      <w:numFmt w:val="lowerRoman"/>
+      <w:lvlText w:val="%9."/>
+      <w:lvlJc w:val="right"/>
+      <w:pPr>
+        <w:ind w:left="6480" w:hanging="180"/>
+      </w:pPr>
+    </w:lvl>
+  </w:abstractNum>
+  <w:abstractNum w:abstractNumId="3">
     <w:nsid w:val="7891275F"/>
     <w:multiLevelType w:val="hybridMultilevel"/>
     <w:tmpl w:val="6316BB28"/>
@@ -560,6 +1420,15 @@
     </w:lvl>
   </w:abstractNum>
   <w:num w:numId="1">
+    <w:abstractNumId w:val="3"/>
+  </w:num>
+  <w:num w:numId="2">
+    <w:abstractNumId w:val="1"/>
+  </w:num>
+  <w:num w:numId="3">
+    <w:abstractNumId w:val="2"/>
+  </w:num>
+  <w:num w:numId="4">
     <w:abstractNumId w:val="0"/>
   </w:num>
 </w:numbering>
@@ -1015,6 +1884,18 @@
       <w:szCs w:val="16"/>
     </w:rPr>
   </w:style>
+  <w:style w:type="character" w:styleId="Hipervnculovisitado">
+    <w:name w:val="FollowedHyperlink"/>
+    <w:basedOn w:val="Fuentedeprrafopredeter"/>
+    <w:uiPriority w:val="99"/>
+    <w:semiHidden/>
+    <w:unhideWhenUsed/>
+    <w:rsid w:val="00C24CEB"/>
+    <w:rPr>
+      <w:color w:val="800080" w:themeColor="followedHyperlink"/>
+      <w:u w:val="single"/>
+    </w:rPr>
+  </w:style>
 </w:styles>
 </file>
 
@@ -1466,6 +2347,18 @@
       <w:rFonts w:ascii="Tahoma" w:hAnsi="Tahoma" w:cs="Tahoma"/>
       <w:sz w:val="16"/>
       <w:szCs w:val="16"/>
+    </w:rPr>
+  </w:style>
+  <w:style w:type="character" w:styleId="Hipervnculovisitado">
+    <w:name w:val="FollowedHyperlink"/>
+    <w:basedOn w:val="Fuentedeprrafopredeter"/>
+    <w:uiPriority w:val="99"/>
+    <w:semiHidden/>
+    <w:unhideWhenUsed/>
+    <w:rsid w:val="00C24CEB"/>
+    <w:rPr>
+      <w:color w:val="800080" w:themeColor="followedHyperlink"/>
+      <w:u w:val="single"/>
     </w:rPr>
   </w:style>
 </w:styles>

</xml_diff>